<commit_message>
Adicionando matriculas dos alunos
</commit_message>
<xml_diff>
--- a/TRABALHO.docx
+++ b/TRABALHO.docx
@@ -4,7 +4,61 @@
   <w:body>
     <w:p>
       <w:r>
-        <w:t>Nome: Relrison de Souza, João Otávio, Luiz Felipe Ribeiro , Gabriel Campos</w:t>
+        <w:t>Nome: Relrison de Souza</w:t>
+      </w:r>
+      <w:r>
+        <w:t xml:space="preserve"> </w:t>
+      </w:r>
+      <w:r>
+        <w:t>/</w:t>
+      </w:r>
+      <w:r>
+        <w:t xml:space="preserve"> </w:t>
+      </w:r>
+      <w:r>
+        <w:t>2023121475</w:t>
+      </w:r>
+      <w:r>
+        <w:t xml:space="preserve"> </w:t>
+      </w:r>
+    </w:p>
+    <w:p>
+      <w:pPr>
+        <w:ind w:firstLine="708"/>
+      </w:pPr>
+      <w:r>
+        <w:t>João Otávio</w:t>
+      </w:r>
+      <w:r>
+        <w:t xml:space="preserve"> / 2023122142</w:t>
+      </w:r>
+    </w:p>
+    <w:p>
+      <w:pPr>
+        <w:ind w:firstLine="708"/>
+      </w:pPr>
+      <w:r>
+        <w:t>Luiz Felipe Ribeiro</w:t>
+      </w:r>
+      <w:r>
+        <w:t xml:space="preserve"> / </w:t>
+      </w:r>
+      <w:r>
+        <w:t>2023121961</w:t>
+      </w:r>
+    </w:p>
+    <w:p>
+      <w:pPr>
+        <w:ind w:firstLine="708"/>
+      </w:pPr>
+      <w:r>
+        <w:t>Gabriel Campos</w:t>
+      </w:r>
+      <w:r>
+        <w:t xml:space="preserve"> / </w:t>
+      </w:r>
+      <w:r>
+        <w:t>2023121641</w:t>
       </w:r>
     </w:p>
     <w:p>
@@ -130,13 +184,76 @@
     <w:p/>
     <w:p/>
     <w:p>
-      <w:r>
-        <w:t>clf2 = RandomForestClassifier(n_estimators=50, max_depth=25, n_jobs=-1)</w:t>
+      <w:pPr>
+        <w:rPr>
+          <w:lang w:val="en-US"/>
+        </w:rPr>
+      </w:pPr>
+      <w:r>
+        <w:rPr>
+          <w:lang w:val="en-US"/>
+        </w:rPr>
+        <w:t xml:space="preserve">clf2 = </w:t>
+      </w:r>
+      <w:proofErr w:type="spellStart"/>
+      <w:r>
+        <w:rPr>
+          <w:lang w:val="en-US"/>
+        </w:rPr>
+        <w:t>RandomForestClassifier</w:t>
+      </w:r>
+      <w:proofErr w:type="spellEnd"/>
+      <w:r>
+        <w:rPr>
+          <w:lang w:val="en-US"/>
+        </w:rPr>
+        <w:t>(</w:t>
+      </w:r>
+      <w:proofErr w:type="spellStart"/>
+      <w:r>
+        <w:rPr>
+          <w:lang w:val="en-US"/>
+        </w:rPr>
+        <w:t>n_estimators</w:t>
+      </w:r>
+      <w:proofErr w:type="spellEnd"/>
+      <w:r>
+        <w:rPr>
+          <w:lang w:val="en-US"/>
+        </w:rPr>
+        <w:t xml:space="preserve">=50, </w:t>
+      </w:r>
+      <w:proofErr w:type="spellStart"/>
+      <w:r>
+        <w:rPr>
+          <w:lang w:val="en-US"/>
+        </w:rPr>
+        <w:t>max_depth</w:t>
+      </w:r>
+      <w:proofErr w:type="spellEnd"/>
+      <w:r>
+        <w:rPr>
+          <w:lang w:val="en-US"/>
+        </w:rPr>
+        <w:t xml:space="preserve">=25, </w:t>
+      </w:r>
+      <w:proofErr w:type="spellStart"/>
+      <w:r>
+        <w:rPr>
+          <w:lang w:val="en-US"/>
+        </w:rPr>
+        <w:t>n_jobs</w:t>
+      </w:r>
+      <w:proofErr w:type="spellEnd"/>
+      <w:r>
+        <w:rPr>
+          <w:lang w:val="en-US"/>
+        </w:rPr>
+        <w:t>=-1)</w:t>
       </w:r>
     </w:p>
     <w:p>
       <w:r>
-        <w:lastRenderedPageBreak/>
         <w:t xml:space="preserve">Ao utilizar o RandomForestClassifier foi preciso </w:t>
       </w:r>
       <w:r>
@@ -972,6 +1089,7 @@
   <w:style w:type="character" w:default="1" w:styleId="DefaultParagraphFont">
     <w:name w:val="Default Paragraph Font"/>
     <w:uiPriority w:val="1"/>
+    <w:semiHidden/>
     <w:unhideWhenUsed/>
   </w:style>
   <w:style w:type="table" w:default="1" w:styleId="TableNormal">

</xml_diff>